<commit_message>
# Fix specification (en)
* Fix summary for english version of specification (game mechanics)
</commit_message>
<xml_diff>
--- a/01_documentation/02_en/01_src/SP-Project_ Game_mechanics_spec.docx
+++ b/01_documentation/02_en/01_src/SP-Project_ Game_mechanics_spec.docx
@@ -1184,6 +1184,178 @@
             <w:tabs>
               <w:tab w:val="right" w:pos="9025.511811023624"/>
             </w:tabs>
+            <w:spacing w:before="60" w:line="240" w:lineRule="auto"/>
+            <w:ind w:left="360" w:firstLine="0"/>
+            <w:rPr/>
+          </w:pPr>
+          <w:hyperlink w:anchor="_cdrtfys6o10l">
+            <w:r>
+              <w:rPr>
+                <w:rtl w:val="0"/>
+              </w:rPr>
+              <w:t xml:space="preserve">Buttons</w:t>
+            </w:r>
+          </w:hyperlink>
+          <w:r>
+            <w:rPr>
+              <w:rtl w:val="0"/>
+            </w:rPr>
+            <w:tab/>
+          </w:r>
+          <w:r>
+            <w:fldChar w:fldCharType="begin"/>
+            <w:instrText xml:space="preserve"> PAGEREF _cdrtfys6o10l \h </w:instrText>
+            <w:fldChar w:fldCharType="separate"/>
+          </w:r>
+          <w:r>
+            <w:rPr>
+              <w:rtl w:val="0"/>
+            </w:rPr>
+            <w:t xml:space="preserve">4</w:t>
+          </w:r>
+          <w:r>
+            <w:fldChar w:fldCharType="end"/>
+          </w:r>
+          <w:r>
+            <w:rPr>
+              <w:rtl w:val="0"/>
+            </w:rPr>
+          </w:r>
+        </w:p>
+        <w:p>
+          <w:pPr>
+            <w:tabs>
+              <w:tab w:val="right" w:pos="9025.511811023624"/>
+            </w:tabs>
+            <w:spacing w:before="60" w:line="240" w:lineRule="auto"/>
+            <w:ind w:left="360" w:firstLine="0"/>
+            <w:rPr/>
+          </w:pPr>
+          <w:hyperlink w:anchor="_77ot3694qoqu">
+            <w:r>
+              <w:rPr>
+                <w:rtl w:val="0"/>
+              </w:rPr>
+              <w:t xml:space="preserve">Buttons assignment</w:t>
+            </w:r>
+          </w:hyperlink>
+          <w:r>
+            <w:rPr>
+              <w:rtl w:val="0"/>
+            </w:rPr>
+            <w:tab/>
+          </w:r>
+          <w:r>
+            <w:fldChar w:fldCharType="begin"/>
+            <w:instrText xml:space="preserve"> PAGEREF _77ot3694qoqu \h </w:instrText>
+            <w:fldChar w:fldCharType="separate"/>
+          </w:r>
+          <w:r>
+            <w:rPr>
+              <w:rtl w:val="0"/>
+            </w:rPr>
+            <w:t xml:space="preserve">4</w:t>
+          </w:r>
+          <w:r>
+            <w:fldChar w:fldCharType="end"/>
+          </w:r>
+          <w:r>
+            <w:rPr>
+              <w:rtl w:val="0"/>
+            </w:rPr>
+          </w:r>
+        </w:p>
+        <w:p>
+          <w:pPr>
+            <w:tabs>
+              <w:tab w:val="right" w:pos="9025.511811023624"/>
+            </w:tabs>
+            <w:spacing w:before="60" w:line="240" w:lineRule="auto"/>
+            <w:ind w:left="360" w:firstLine="0"/>
+            <w:rPr/>
+          </w:pPr>
+          <w:hyperlink w:anchor="_t0c5eehjnv4z">
+            <w:r>
+              <w:rPr>
+                <w:rtl w:val="0"/>
+              </w:rPr>
+              <w:t xml:space="preserve">Momentum conservation</w:t>
+            </w:r>
+          </w:hyperlink>
+          <w:r>
+            <w:rPr>
+              <w:rtl w:val="0"/>
+            </w:rPr>
+            <w:tab/>
+          </w:r>
+          <w:r>
+            <w:fldChar w:fldCharType="begin"/>
+            <w:instrText xml:space="preserve"> PAGEREF _t0c5eehjnv4z \h </w:instrText>
+            <w:fldChar w:fldCharType="separate"/>
+          </w:r>
+          <w:r>
+            <w:rPr>
+              <w:rtl w:val="0"/>
+            </w:rPr>
+            <w:t xml:space="preserve">5</w:t>
+          </w:r>
+          <w:r>
+            <w:fldChar w:fldCharType="end"/>
+          </w:r>
+          <w:r>
+            <w:rPr>
+              <w:rtl w:val="0"/>
+            </w:rPr>
+          </w:r>
+        </w:p>
+        <w:p>
+          <w:pPr>
+            <w:tabs>
+              <w:tab w:val="right" w:pos="9025.511811023624"/>
+            </w:tabs>
+            <w:spacing w:before="60" w:line="240" w:lineRule="auto"/>
+            <w:ind w:left="360" w:firstLine="0"/>
+            <w:rPr/>
+          </w:pPr>
+          <w:hyperlink w:anchor="_2cafy6ng0lj6">
+            <w:r>
+              <w:rPr>
+                <w:rtl w:val="0"/>
+              </w:rPr>
+              <w:t xml:space="preserve">Conclusion</w:t>
+            </w:r>
+          </w:hyperlink>
+          <w:r>
+            <w:rPr>
+              <w:rtl w:val="0"/>
+            </w:rPr>
+            <w:tab/>
+          </w:r>
+          <w:r>
+            <w:fldChar w:fldCharType="begin"/>
+            <w:instrText xml:space="preserve"> PAGEREF _2cafy6ng0lj6 \h </w:instrText>
+            <w:fldChar w:fldCharType="separate"/>
+          </w:r>
+          <w:r>
+            <w:rPr>
+              <w:rtl w:val="0"/>
+            </w:rPr>
+            <w:t xml:space="preserve">5</w:t>
+          </w:r>
+          <w:r>
+            <w:fldChar w:fldCharType="end"/>
+          </w:r>
+          <w:r>
+            <w:rPr>
+              <w:rtl w:val="0"/>
+            </w:rPr>
+          </w:r>
+        </w:p>
+        <w:p>
+          <w:pPr>
+            <w:tabs>
+              <w:tab w:val="right" w:pos="9025.511811023624"/>
+            </w:tabs>
             <w:spacing w:before="200" w:line="240" w:lineRule="auto"/>
             <w:ind w:left="0" w:firstLine="0"/>
             <w:rPr>
@@ -1256,7 +1428,7 @@
               <w:vertAlign w:val="baseline"/>
               <w:rtl w:val="0"/>
             </w:rPr>
-            <w:t xml:space="preserve">5</w:t>
+            <w:t xml:space="preserve">6</w:t>
           </w:r>
           <w:r>
             <w:fldChar w:fldCharType="end"/>
@@ -1344,7 +1516,7 @@
               <w:vertAlign w:val="baseline"/>
               <w:rtl w:val="0"/>
             </w:rPr>
-            <w:t xml:space="preserve">6</w:t>
+            <w:t xml:space="preserve">7</w:t>
           </w:r>
           <w:r>
             <w:fldChar w:fldCharType="end"/>
@@ -1432,7 +1604,7 @@
               <w:vertAlign w:val="baseline"/>
               <w:rtl w:val="0"/>
             </w:rPr>
-            <w:t xml:space="preserve">7</w:t>
+            <w:t xml:space="preserve">8</w:t>
           </w:r>
           <w:r>
             <w:fldChar w:fldCharType="end"/>

</xml_diff>